<commit_message>
new codes in Jackou and new results and questions in word
</commit_message>
<xml_diff>
--- a/summary results.docx
+++ b/summary results.docx
@@ -14,7 +14,309 @@
           <w:b/>
           <w:sz w:val="28"/>
         </w:rPr>
-        <w:t>Orthopter abundance</w:t>
+        <w:t>NEW QUESTIONS</w:t>
+      </w:r>
+    </w:p>
+    <w:p>
+      <w:pPr>
+        <w:pStyle w:val="Prrafodelista"/>
+        <w:numPr>
+          <w:ilvl w:val="0"/>
+          <w:numId w:val="3"/>
+        </w:numPr>
+        <w:rPr>
+          <w:sz w:val="28"/>
+        </w:rPr>
+      </w:pPr>
+      <w:r>
+        <w:rPr>
+          <w:sz w:val="28"/>
+        </w:rPr>
+        <w:t xml:space="preserve">Is time important in egg weight trends? Important to know </w:t>
+      </w:r>
+      <w:proofErr w:type="gramStart"/>
+      <w:r>
+        <w:rPr>
+          <w:sz w:val="28"/>
+        </w:rPr>
+        <w:t>whether we should randomize or change</w:t>
+      </w:r>
+      <w:proofErr w:type="gramEnd"/>
+      <w:r>
+        <w:rPr>
+          <w:sz w:val="28"/>
+        </w:rPr>
+        <w:t xml:space="preserve"> from time to time the hour of day we measure eggs at each tower.</w:t>
+      </w:r>
+      <w:r>
+        <w:rPr>
+          <w:sz w:val="28"/>
+        </w:rPr>
+        <w:t xml:space="preserve"> </w:t>
+      </w:r>
+      <w:r>
+        <w:rPr>
+          <w:sz w:val="28"/>
+        </w:rPr>
+        <w:sym w:font="Wingdings" w:char="F0E0"/>
+      </w:r>
+      <w:r>
+        <w:rPr>
+          <w:sz w:val="28"/>
+        </w:rPr>
+        <w:t xml:space="preserve"> </w:t>
+      </w:r>
+      <w:r>
+        <w:rPr>
+          <w:sz w:val="28"/>
+          <w:u w:val="single"/>
+        </w:rPr>
+        <w:t>no apparent effect for all eggs or just looking at the first egg</w:t>
+      </w:r>
+    </w:p>
+    <w:p>
+      <w:pPr>
+        <w:pStyle w:val="Prrafodelista"/>
+        <w:numPr>
+          <w:ilvl w:val="0"/>
+          <w:numId w:val="3"/>
+        </w:numPr>
+        <w:rPr>
+          <w:sz w:val="28"/>
+        </w:rPr>
+      </w:pPr>
+      <w:r>
+        <w:rPr>
+          <w:sz w:val="28"/>
+        </w:rPr>
+        <w:t xml:space="preserve">Certainty of order. We have </w:t>
+      </w:r>
+      <w:bookmarkStart w:id="0" w:name="_GoBack"/>
+      <w:bookmarkEnd w:id="0"/>
+      <w:r>
+        <w:rPr>
+          <w:sz w:val="28"/>
+        </w:rPr>
+        <w:t xml:space="preserve">measured some eggs with certainty of their order/place in the </w:t>
+      </w:r>
+      <w:proofErr w:type="gramStart"/>
+      <w:r>
+        <w:rPr>
+          <w:sz w:val="28"/>
+        </w:rPr>
+        <w:t>clutch,</w:t>
+      </w:r>
+      <w:proofErr w:type="gramEnd"/>
+      <w:r>
+        <w:rPr>
+          <w:sz w:val="28"/>
+        </w:rPr>
+        <w:t xml:space="preserve"> there are eggs that we don’t know whether they were second, third, etc. Use eggs that we are certain of to do analysis.</w:t>
+      </w:r>
+      <w:r>
+        <w:rPr>
+          <w:sz w:val="28"/>
+        </w:rPr>
+        <w:t xml:space="preserve"> </w:t>
+      </w:r>
+      <w:r>
+        <w:rPr>
+          <w:sz w:val="28"/>
+        </w:rPr>
+        <w:sym w:font="Wingdings" w:char="F0E0"/>
+      </w:r>
+      <w:r>
+        <w:rPr>
+          <w:sz w:val="28"/>
+        </w:rPr>
+        <w:t xml:space="preserve"> </w:t>
+      </w:r>
+      <w:r>
+        <w:rPr>
+          <w:sz w:val="28"/>
+          <w:u w:val="single"/>
+        </w:rPr>
+        <w:t>done, same results</w:t>
+      </w:r>
+    </w:p>
+    <w:p>
+      <w:pPr>
+        <w:pStyle w:val="Prrafodelista"/>
+        <w:numPr>
+          <w:ilvl w:val="0"/>
+          <w:numId w:val="3"/>
+        </w:numPr>
+        <w:rPr>
+          <w:sz w:val="28"/>
+        </w:rPr>
+      </w:pPr>
+      <w:r>
+        <w:rPr>
+          <w:sz w:val="28"/>
+        </w:rPr>
+        <w:t xml:space="preserve">Compare difference between </w:t>
+      </w:r>
+      <w:proofErr w:type="gramStart"/>
+      <w:r>
+        <w:rPr>
+          <w:sz w:val="28"/>
+        </w:rPr>
+        <w:t>1</w:t>
+      </w:r>
+      <w:r>
+        <w:rPr>
+          <w:sz w:val="28"/>
+          <w:vertAlign w:val="superscript"/>
+        </w:rPr>
+        <w:t>st</w:t>
+      </w:r>
+      <w:proofErr w:type="gramEnd"/>
+      <w:r>
+        <w:rPr>
+          <w:sz w:val="28"/>
+        </w:rPr>
+        <w:t xml:space="preserve"> and last egg (use 5</w:t>
+      </w:r>
+      <w:r>
+        <w:rPr>
+          <w:sz w:val="28"/>
+          <w:vertAlign w:val="superscript"/>
+        </w:rPr>
+        <w:t>th</w:t>
+      </w:r>
+      <w:r>
+        <w:rPr>
+          <w:sz w:val="28"/>
+        </w:rPr>
+        <w:t xml:space="preserve"> as a norm)</w:t>
+      </w:r>
+      <w:r>
+        <w:rPr>
+          <w:sz w:val="28"/>
+        </w:rPr>
+        <w:t>. Is there difference in weight, volume, density?</w:t>
+      </w:r>
+    </w:p>
+    <w:p>
+      <w:pPr>
+        <w:pStyle w:val="Prrafodelista"/>
+        <w:numPr>
+          <w:ilvl w:val="0"/>
+          <w:numId w:val="3"/>
+        </w:numPr>
+        <w:rPr>
+          <w:sz w:val="28"/>
+        </w:rPr>
+      </w:pPr>
+      <w:r>
+        <w:rPr>
+          <w:sz w:val="28"/>
+        </w:rPr>
+        <w:t>Synchrony may affect density, but we see there is no effect on the weight and volume.</w:t>
+      </w:r>
+    </w:p>
+    <w:p>
+      <w:pPr>
+        <w:pStyle w:val="Prrafodelista"/>
+        <w:numPr>
+          <w:ilvl w:val="0"/>
+          <w:numId w:val="3"/>
+        </w:numPr>
+        <w:rPr>
+          <w:sz w:val="28"/>
+        </w:rPr>
+      </w:pPr>
+      <w:r>
+        <w:rPr>
+          <w:sz w:val="28"/>
+        </w:rPr>
+        <w:t>Does the number of nests within each tower affect weight, volume and density of eggs?</w:t>
+      </w:r>
+    </w:p>
+    <w:p>
+      <w:pPr>
+        <w:pStyle w:val="Prrafodelista"/>
+        <w:numPr>
+          <w:ilvl w:val="0"/>
+          <w:numId w:val="3"/>
+        </w:numPr>
+        <w:rPr>
+          <w:sz w:val="28"/>
+        </w:rPr>
+      </w:pPr>
+      <w:r>
+        <w:rPr>
+          <w:sz w:val="28"/>
+        </w:rPr>
+        <w:t xml:space="preserve">Model with varying slopes </w:t>
+      </w:r>
+      <w:r>
+        <w:rPr>
+          <w:sz w:val="28"/>
+        </w:rPr>
+        <w:sym w:font="Wingdings" w:char="F0E0"/>
+      </w:r>
+      <w:r>
+        <w:rPr>
+          <w:sz w:val="28"/>
+        </w:rPr>
+        <w:t xml:space="preserve"> compare with and without interaction (with tower) </w:t>
+      </w:r>
+      <w:r>
+        <w:rPr>
+          <w:sz w:val="28"/>
+        </w:rPr>
+        <w:sym w:font="Wingdings" w:char="F0E0"/>
+      </w:r>
+      <w:r>
+        <w:rPr>
+          <w:sz w:val="28"/>
+        </w:rPr>
+        <w:t xml:space="preserve"> AIC</w:t>
+      </w:r>
+    </w:p>
+    <w:p>
+      <w:pPr>
+        <w:pStyle w:val="Prrafodelista"/>
+        <w:numPr>
+          <w:ilvl w:val="1"/>
+          <w:numId w:val="3"/>
+        </w:numPr>
+        <w:rPr>
+          <w:sz w:val="28"/>
+        </w:rPr>
+      </w:pPr>
+    </w:p>
+    <w:p>
+      <w:pPr>
+        <w:rPr>
+          <w:b/>
+          <w:sz w:val="28"/>
+        </w:rPr>
+      </w:pPr>
+    </w:p>
+    <w:p>
+      <w:pPr>
+        <w:rPr>
+          <w:b/>
+          <w:sz w:val="28"/>
+        </w:rPr>
+      </w:pPr>
+      <w:proofErr w:type="spellStart"/>
+      <w:r>
+        <w:rPr>
+          <w:b/>
+          <w:sz w:val="28"/>
+        </w:rPr>
+        <w:t>Orthopter</w:t>
+      </w:r>
+      <w:proofErr w:type="spellEnd"/>
+      <w:r>
+        <w:rPr>
+          <w:b/>
+          <w:sz w:val="28"/>
+        </w:rPr>
+        <w:t xml:space="preserve"> abundance</w:t>
       </w:r>
     </w:p>
     <w:p>
@@ -26,10 +328,34 @@
         </w:numPr>
       </w:pPr>
       <w:r>
-        <w:t>Orth ~ Phen + (1|Tower)</w:t>
-      </w:r>
-      <w:r>
-        <w:t xml:space="preserve"> : More orth when phonologic stage includes flowers and seeds.</w:t>
+        <w:t xml:space="preserve">Orth ~ </w:t>
+      </w:r>
+      <w:proofErr w:type="spellStart"/>
+      <w:r>
+        <w:t>Phen</w:t>
+      </w:r>
+      <w:proofErr w:type="spellEnd"/>
+      <w:r>
+        <w:t xml:space="preserve"> + (1|Tower</w:t>
+      </w:r>
+      <w:proofErr w:type="gramStart"/>
+      <w:r>
+        <w:t>)</w:t>
+      </w:r>
+      <w:r>
+        <w:t xml:space="preserve"> :</w:t>
+      </w:r>
+      <w:proofErr w:type="gramEnd"/>
+      <w:r>
+        <w:t xml:space="preserve"> More </w:t>
+      </w:r>
+      <w:proofErr w:type="spellStart"/>
+      <w:r>
+        <w:t>orth</w:t>
+      </w:r>
+      <w:proofErr w:type="spellEnd"/>
+      <w:r>
+        <w:t xml:space="preserve"> when phonologic stage includes flowers and seeds.</w:t>
       </w:r>
     </w:p>
     <w:p>
@@ -50,7 +376,15 @@
         <w:t xml:space="preserve"> + (1|Tower)</w:t>
       </w:r>
       <w:r>
-        <w:t>: more orth during periods c and d</w:t>
+        <w:t xml:space="preserve">: more </w:t>
+      </w:r>
+      <w:proofErr w:type="spellStart"/>
+      <w:r>
+        <w:t>orth</w:t>
+      </w:r>
+      <w:proofErr w:type="spellEnd"/>
+      <w:r>
+        <w:t xml:space="preserve"> during periods c and d</w:t>
       </w:r>
     </w:p>
     <w:p>
@@ -62,16 +396,40 @@
         </w:numPr>
       </w:pPr>
       <w:r>
-        <w:t>Orth ~ Phen +</w:t>
+        <w:t xml:space="preserve">Orth ~ </w:t>
+      </w:r>
+      <w:proofErr w:type="spellStart"/>
+      <w:r>
+        <w:t>Phen</w:t>
+      </w:r>
+      <w:proofErr w:type="spellEnd"/>
+      <w:r>
+        <w:t xml:space="preserve"> +</w:t>
       </w:r>
       <w:r>
         <w:t xml:space="preserve"> period +</w:t>
       </w:r>
       <w:r>
-        <w:t xml:space="preserve"> (1|Tower)</w:t>
-      </w:r>
-      <w:r>
-        <w:t xml:space="preserve"> : probable correlation between time of the year and phenological stage of plants.</w:t>
+        <w:t xml:space="preserve"> (1|Tower</w:t>
+      </w:r>
+      <w:proofErr w:type="gramStart"/>
+      <w:r>
+        <w:t>)</w:t>
+      </w:r>
+      <w:r>
+        <w:t xml:space="preserve"> :</w:t>
+      </w:r>
+      <w:proofErr w:type="gramEnd"/>
+      <w:r>
+        <w:t xml:space="preserve"> probable correlation between time of the year and </w:t>
+      </w:r>
+      <w:proofErr w:type="spellStart"/>
+      <w:r>
+        <w:t>phenological</w:t>
+      </w:r>
+      <w:proofErr w:type="spellEnd"/>
+      <w:r>
+        <w:t xml:space="preserve"> stage of plants.</w:t>
       </w:r>
     </w:p>
     <w:p>
@@ -92,6 +450,84 @@
           <w:sz w:val="28"/>
         </w:rPr>
       </w:pPr>
+      <w:r>
+        <w:rPr>
+          <w:b/>
+          <w:sz w:val="28"/>
+        </w:rPr>
+        <w:t>Egg weight relation to volume</w:t>
+      </w:r>
+    </w:p>
+    <w:p>
+      <w:r>
+        <w:rPr>
+          <w:noProof/>
+          <w:lang w:val="es-ES" w:eastAsia="es-ES"/>
+        </w:rPr>
+        <w:lastRenderedPageBreak/>
+        <w:drawing>
+          <wp:anchor distT="0" distB="0" distL="114300" distR="114300" simplePos="0" relativeHeight="251658240" behindDoc="0" locked="0" layoutInCell="1" allowOverlap="1">
+            <wp:simplePos x="0" y="0"/>
+            <wp:positionH relativeFrom="margin">
+              <wp:posOffset>361315</wp:posOffset>
+            </wp:positionH>
+            <wp:positionV relativeFrom="paragraph">
+              <wp:posOffset>156210</wp:posOffset>
+            </wp:positionV>
+            <wp:extent cx="2552700" cy="3489325"/>
+            <wp:effectExtent l="0" t="0" r="0" b="0"/>
+            <wp:wrapSquare wrapText="bothSides"/>
+            <wp:docPr id="7" name="Imagen 7"/>
+            <wp:cNvGraphicFramePr>
+              <a:graphicFrameLocks xmlns:a="http://schemas.openxmlformats.org/drawingml/2006/main" noChangeAspect="1"/>
+            </wp:cNvGraphicFramePr>
+            <a:graphic xmlns:a="http://schemas.openxmlformats.org/drawingml/2006/main">
+              <a:graphicData uri="http://schemas.openxmlformats.org/drawingml/2006/picture">
+                <pic:pic xmlns:pic="http://schemas.openxmlformats.org/drawingml/2006/picture">
+                  <pic:nvPicPr>
+                    <pic:cNvPr id="0" name="Picture 14"/>
+                    <pic:cNvPicPr>
+                      <a:picLocks noChangeAspect="1" noChangeArrowheads="1"/>
+                    </pic:cNvPicPr>
+                  </pic:nvPicPr>
+                  <pic:blipFill>
+                    <a:blip r:embed="rId5">
+                      <a:extLst>
+                        <a:ext uri="{28A0092B-C50C-407E-A947-70E740481C1C}">
+                          <a14:useLocalDpi xmlns:a14="http://schemas.microsoft.com/office/drawing/2010/main" val="0"/>
+                        </a:ext>
+                      </a:extLst>
+                    </a:blip>
+                    <a:srcRect/>
+                    <a:stretch>
+                      <a:fillRect/>
+                    </a:stretch>
+                  </pic:blipFill>
+                  <pic:spPr bwMode="auto">
+                    <a:xfrm>
+                      <a:off x="0" y="0"/>
+                      <a:ext cx="2552700" cy="3489325"/>
+                    </a:xfrm>
+                    <a:prstGeom prst="rect">
+                      <a:avLst/>
+                    </a:prstGeom>
+                    <a:noFill/>
+                    <a:ln>
+                      <a:noFill/>
+                    </a:ln>
+                  </pic:spPr>
+                </pic:pic>
+              </a:graphicData>
+            </a:graphic>
+            <wp14:sizeRelH relativeFrom="margin">
+              <wp14:pctWidth>0</wp14:pctWidth>
+            </wp14:sizeRelH>
+            <wp14:sizeRelV relativeFrom="margin">
+              <wp14:pctHeight>0</wp14:pctHeight>
+            </wp14:sizeRelV>
+          </wp:anchor>
+        </w:drawing>
+      </w:r>
       <w:r>
         <w:rPr>
           <w:noProof/>
@@ -101,10 +537,10 @@
           <wp:anchor distT="0" distB="0" distL="114300" distR="114300" simplePos="0" relativeHeight="251659264" behindDoc="0" locked="0" layoutInCell="1" allowOverlap="1">
             <wp:simplePos x="0" y="0"/>
             <wp:positionH relativeFrom="column">
-              <wp:posOffset>3488690</wp:posOffset>
+              <wp:posOffset>3425190</wp:posOffset>
             </wp:positionH>
             <wp:positionV relativeFrom="paragraph">
-              <wp:posOffset>9525</wp:posOffset>
+              <wp:posOffset>99060</wp:posOffset>
             </wp:positionV>
             <wp:extent cx="2991485" cy="2080260"/>
             <wp:effectExtent l="0" t="0" r="0" b="0"/>
@@ -123,7 +559,7 @@
                     </pic:cNvPicPr>
                   </pic:nvPicPr>
                   <pic:blipFill>
-                    <a:blip r:embed="rId5" cstate="print">
+                    <a:blip r:embed="rId6" cstate="print">
                       <a:extLst>
                         <a:ext uri="{28A0092B-C50C-407E-A947-70E740481C1C}">
                           <a14:useLocalDpi xmlns:a14="http://schemas.microsoft.com/office/drawing/2010/main" val="0"/>
@@ -160,33 +596,430 @@
           </wp:anchor>
         </w:drawing>
       </w:r>
-      <w:r>
-        <w:rPr>
-          <w:b/>
-          <w:sz w:val="28"/>
-        </w:rPr>
-        <w:t>Egg weight relation to volume</w:t>
-      </w:r>
-    </w:p>
-    <w:p>
+    </w:p>
+    <w:p/>
+    <w:p/>
+    <w:p/>
+    <w:p/>
+    <w:p/>
+    <w:p/>
+    <w:p/>
+    <w:p/>
+    <w:p/>
+    <w:p/>
+    <w:p/>
+    <w:p/>
+    <w:p/>
+    <w:p>
+      <w:pPr>
+        <w:rPr>
+          <w:lang w:val="es-ES"/>
+        </w:rPr>
+      </w:pPr>
+      <w:proofErr w:type="gramStart"/>
+      <w:r>
+        <w:rPr>
+          <w:lang w:val="es-ES"/>
+        </w:rPr>
+        <w:t xml:space="preserve">Hi ha </w:t>
+      </w:r>
+      <w:proofErr w:type="spellStart"/>
+      <w:r>
+        <w:rPr>
+          <w:lang w:val="es-ES"/>
+        </w:rPr>
+        <w:t>variació</w:t>
+      </w:r>
+      <w:proofErr w:type="spellEnd"/>
+      <w:r>
+        <w:rPr>
+          <w:lang w:val="es-ES"/>
+        </w:rPr>
+        <w:t xml:space="preserve"> entre postes?</w:t>
+      </w:r>
+      <w:proofErr w:type="gramEnd"/>
+      <w:r>
+        <w:rPr>
+          <w:lang w:val="es-ES"/>
+        </w:rPr>
+        <w:t xml:space="preserve"> </w:t>
+      </w:r>
+    </w:p>
+    <w:p>
+      <w:pPr>
+        <w:pStyle w:val="Prrafodelista"/>
+        <w:numPr>
+          <w:ilvl w:val="0"/>
+          <w:numId w:val="2"/>
+        </w:numPr>
+        <w:rPr>
+          <w:lang w:val="es-ES"/>
+        </w:rPr>
+      </w:pPr>
+      <w:r>
+        <w:rPr>
+          <w:lang w:val="es-ES"/>
+        </w:rPr>
+        <w:t xml:space="preserve">Pes </w:t>
+      </w:r>
+      <w:proofErr w:type="spellStart"/>
+      <w:r>
+        <w:rPr>
+          <w:lang w:val="es-ES"/>
+        </w:rPr>
+        <w:t>ou</w:t>
+      </w:r>
+      <w:proofErr w:type="spellEnd"/>
+      <w:r>
+        <w:rPr>
+          <w:lang w:val="es-ES"/>
+        </w:rPr>
+        <w:t xml:space="preserve"> </w:t>
+      </w:r>
+      <w:proofErr w:type="spellStart"/>
+      <w:r>
+        <w:rPr>
+          <w:lang w:val="es-ES"/>
+        </w:rPr>
+        <w:t>com</w:t>
+      </w:r>
+      <w:proofErr w:type="spellEnd"/>
+      <w:r>
+        <w:rPr>
+          <w:lang w:val="es-ES"/>
+        </w:rPr>
+        <w:t xml:space="preserve"> a </w:t>
+      </w:r>
+      <w:proofErr w:type="spellStart"/>
+      <w:r>
+        <w:rPr>
+          <w:lang w:val="es-ES"/>
+        </w:rPr>
+        <w:t>resposta</w:t>
+      </w:r>
+      <w:proofErr w:type="spellEnd"/>
+      <w:r>
+        <w:rPr>
+          <w:lang w:val="es-ES"/>
+        </w:rPr>
+        <w:t xml:space="preserve"> – mida </w:t>
+      </w:r>
+      <w:proofErr w:type="spellStart"/>
+      <w:r>
+        <w:rPr>
+          <w:lang w:val="es-ES"/>
+        </w:rPr>
+        <w:t>com</w:t>
+      </w:r>
+      <w:proofErr w:type="spellEnd"/>
+      <w:r>
+        <w:rPr>
+          <w:lang w:val="es-ES"/>
+        </w:rPr>
+        <w:t xml:space="preserve"> a predictor. </w:t>
+      </w:r>
+      <w:proofErr w:type="spellStart"/>
+      <w:r>
+        <w:rPr>
+          <w:lang w:val="es-ES"/>
+        </w:rPr>
+        <w:t>Random</w:t>
+      </w:r>
+      <w:proofErr w:type="spellEnd"/>
+      <w:r>
+        <w:rPr>
+          <w:lang w:val="es-ES"/>
+        </w:rPr>
+        <w:t xml:space="preserve"> </w:t>
+      </w:r>
+      <w:proofErr w:type="spellStart"/>
+      <w:r>
+        <w:rPr>
+          <w:lang w:val="es-ES"/>
+        </w:rPr>
+        <w:t>niu</w:t>
+      </w:r>
+      <w:proofErr w:type="spellEnd"/>
+      <w:r>
+        <w:rPr>
+          <w:lang w:val="es-ES"/>
+        </w:rPr>
+        <w:t>-torre + id estructura.</w:t>
+      </w:r>
+    </w:p>
+    <w:p>
+      <w:pPr>
+        <w:pStyle w:val="Prrafodelista"/>
+        <w:numPr>
+          <w:ilvl w:val="1"/>
+          <w:numId w:val="2"/>
+        </w:numPr>
+        <w:rPr>
+          <w:lang w:val="es-ES"/>
+        </w:rPr>
+      </w:pPr>
+      <w:proofErr w:type="spellStart"/>
+      <w:r>
+        <w:rPr>
+          <w:lang w:val="es-ES"/>
+        </w:rPr>
+        <w:t>Only</w:t>
+      </w:r>
+      <w:proofErr w:type="spellEnd"/>
+      <w:r>
+        <w:rPr>
+          <w:lang w:val="es-ES"/>
+        </w:rPr>
+        <w:t xml:space="preserve"> </w:t>
+      </w:r>
+      <w:proofErr w:type="spellStart"/>
+      <w:r>
+        <w:rPr>
+          <w:lang w:val="es-ES"/>
+        </w:rPr>
+        <w:t>randomizing</w:t>
+      </w:r>
+      <w:proofErr w:type="spellEnd"/>
+      <w:r>
+        <w:rPr>
+          <w:lang w:val="es-ES"/>
+        </w:rPr>
+        <w:t xml:space="preserve"> </w:t>
+      </w:r>
+      <w:proofErr w:type="spellStart"/>
+      <w:r>
+        <w:rPr>
+          <w:lang w:val="es-ES"/>
+        </w:rPr>
+        <w:t>nest</w:t>
+      </w:r>
+      <w:proofErr w:type="spellEnd"/>
+      <w:r>
+        <w:rPr>
+          <w:lang w:val="es-ES"/>
+        </w:rPr>
+        <w:t xml:space="preserve"> </w:t>
+      </w:r>
+      <w:r>
+        <w:rPr>
+          <w:lang w:val="es-ES"/>
+        </w:rPr>
+        <w:sym w:font="Wingdings" w:char="F0E0"/>
+      </w:r>
+      <w:r>
+        <w:rPr>
+          <w:lang w:val="es-ES"/>
+        </w:rPr>
+        <w:t xml:space="preserve"> </w:t>
+      </w:r>
+      <w:r>
+        <w:rPr>
+          <w:lang w:val="es-ES"/>
+        </w:rPr>
+        <w:t xml:space="preserve">21% </w:t>
+      </w:r>
+      <w:proofErr w:type="spellStart"/>
+      <w:r>
+        <w:rPr>
+          <w:lang w:val="es-ES"/>
+        </w:rPr>
+        <w:t>variació</w:t>
+      </w:r>
+      <w:proofErr w:type="spellEnd"/>
+      <w:r>
+        <w:rPr>
+          <w:lang w:val="es-ES"/>
+        </w:rPr>
+        <w:t xml:space="preserve"> a  nivel de Caixa </w:t>
+      </w:r>
+      <w:proofErr w:type="spellStart"/>
+      <w:r>
+        <w:rPr>
+          <w:lang w:val="es-ES"/>
+        </w:rPr>
+        <w:t>niu</w:t>
+      </w:r>
+      <w:proofErr w:type="spellEnd"/>
+    </w:p>
+    <w:p>
+      <w:pPr>
+        <w:pStyle w:val="Prrafodelista"/>
+        <w:numPr>
+          <w:ilvl w:val="1"/>
+          <w:numId w:val="2"/>
+        </w:numPr>
+        <w:rPr>
+          <w:lang w:val="es-ES"/>
+        </w:rPr>
+      </w:pPr>
+      <w:proofErr w:type="spellStart"/>
+      <w:r>
+        <w:rPr>
+          <w:lang w:val="es-ES"/>
+        </w:rPr>
+        <w:t>Only</w:t>
+      </w:r>
+      <w:proofErr w:type="spellEnd"/>
+      <w:r>
+        <w:rPr>
+          <w:lang w:val="es-ES"/>
+        </w:rPr>
+        <w:t xml:space="preserve"> </w:t>
+      </w:r>
+      <w:proofErr w:type="spellStart"/>
+      <w:r>
+        <w:rPr>
+          <w:lang w:val="es-ES"/>
+        </w:rPr>
+        <w:t>randomizing</w:t>
+      </w:r>
+      <w:proofErr w:type="spellEnd"/>
+      <w:r>
+        <w:rPr>
+          <w:lang w:val="es-ES"/>
+        </w:rPr>
+        <w:t xml:space="preserve"> </w:t>
+      </w:r>
+      <w:proofErr w:type="spellStart"/>
+      <w:r>
+        <w:rPr>
+          <w:lang w:val="es-ES"/>
+        </w:rPr>
+        <w:t>tower</w:t>
+      </w:r>
+      <w:proofErr w:type="spellEnd"/>
+      <w:r>
+        <w:rPr>
+          <w:lang w:val="es-ES"/>
+        </w:rPr>
+        <w:t xml:space="preserve"> </w:t>
+      </w:r>
+      <w:r>
+        <w:rPr>
+          <w:lang w:val="es-ES"/>
+        </w:rPr>
+        <w:sym w:font="Wingdings" w:char="F0E0"/>
+      </w:r>
+      <w:r>
+        <w:rPr>
+          <w:lang w:val="es-ES"/>
+        </w:rPr>
+        <w:t xml:space="preserve"> 3.8% </w:t>
+      </w:r>
+      <w:proofErr w:type="spellStart"/>
+      <w:r>
+        <w:rPr>
+          <w:lang w:val="es-ES"/>
+        </w:rPr>
+        <w:t>variació</w:t>
+      </w:r>
+      <w:proofErr w:type="spellEnd"/>
+      <w:r>
+        <w:rPr>
+          <w:lang w:val="es-ES"/>
+        </w:rPr>
+        <w:t xml:space="preserve"> a nivel de estructura</w:t>
+      </w:r>
+    </w:p>
+    <w:p>
+      <w:pPr>
+        <w:pStyle w:val="Prrafodelista"/>
+        <w:numPr>
+          <w:ilvl w:val="1"/>
+          <w:numId w:val="2"/>
+        </w:numPr>
+      </w:pPr>
+      <w:r>
+        <w:t xml:space="preserve">Randomizing both </w:t>
+      </w:r>
+      <w:r>
+        <w:rPr>
+          <w:lang w:val="es-ES"/>
+        </w:rPr>
+        <w:sym w:font="Wingdings" w:char="F0E0"/>
+      </w:r>
+      <w:r>
+        <w:t xml:space="preserve"> tower id has 0.0</w:t>
+      </w:r>
+      <w:r>
+        <w:t>% variation.</w:t>
+      </w:r>
+    </w:p>
+    <w:p>
+      <w:pPr>
+        <w:pStyle w:val="Prrafodelista"/>
+        <w:numPr>
+          <w:ilvl w:val="1"/>
+          <w:numId w:val="2"/>
+        </w:numPr>
+      </w:pPr>
+      <w:r>
+        <w:t xml:space="preserve">Randomizing both with old nest id and nested nest id within tower id </w:t>
+      </w:r>
+      <w:r>
+        <w:sym w:font="Wingdings" w:char="F0E0"/>
+      </w:r>
+      <w:r>
+        <w:t xml:space="preserve"> variation only explained in nested vector</w:t>
+      </w:r>
+    </w:p>
+    <w:p>
+      <w:pPr>
+        <w:pStyle w:val="Prrafodelista"/>
+        <w:numPr>
+          <w:ilvl w:val="1"/>
+          <w:numId w:val="2"/>
+        </w:numPr>
+      </w:pPr>
+      <w:r>
+        <w:t>Randomizing both with nest id and nested nest id within tower id</w:t>
+      </w:r>
+      <w:r>
+        <w:t xml:space="preserve"> </w:t>
+      </w:r>
+      <w:r>
+        <w:sym w:font="Wingdings" w:char="F0E0"/>
+      </w:r>
+      <w:r>
+        <w:t xml:space="preserve"> tower still 0, but there is some variance not related to nested vector… but, still this may not be correct </w:t>
+      </w:r>
+      <w:proofErr w:type="spellStart"/>
+      <w:r>
+        <w:t>bc</w:t>
+      </w:r>
+      <w:proofErr w:type="spellEnd"/>
+      <w:r>
+        <w:t xml:space="preserve"> the varia</w:t>
+      </w:r>
+      <w:r>
+        <w:t xml:space="preserve">ble </w:t>
+      </w:r>
+      <w:proofErr w:type="spellStart"/>
+      <w:r>
+        <w:t>idCaixaNiu</w:t>
+      </w:r>
+      <w:proofErr w:type="spellEnd"/>
+      <w:r>
+        <w:t xml:space="preserve"> is already determined by tower and </w:t>
+      </w:r>
       <w:r>
         <w:rPr>
           <w:noProof/>
           <w:lang w:val="es-ES" w:eastAsia="es-ES"/>
         </w:rPr>
         <w:drawing>
-          <wp:anchor distT="0" distB="0" distL="114300" distR="114300" simplePos="0" relativeHeight="251658240" behindDoc="0" locked="0" layoutInCell="1" allowOverlap="1">
+          <wp:anchor distT="0" distB="0" distL="114300" distR="114300" simplePos="0" relativeHeight="251664384" behindDoc="0" locked="0" layoutInCell="1" allowOverlap="1">
             <wp:simplePos x="0" y="0"/>
-            <wp:positionH relativeFrom="margin">
-              <wp:align>left</wp:align>
+            <wp:positionH relativeFrom="column">
+              <wp:posOffset>595653</wp:posOffset>
             </wp:positionH>
             <wp:positionV relativeFrom="paragraph">
-              <wp:posOffset>221615</wp:posOffset>
+              <wp:posOffset>427355</wp:posOffset>
             </wp:positionV>
-            <wp:extent cx="3832860" cy="5240020"/>
-            <wp:effectExtent l="0" t="0" r="0" b="0"/>
+            <wp:extent cx="2950821" cy="1892300"/>
+            <wp:effectExtent l="0" t="0" r="2540" b="0"/>
             <wp:wrapSquare wrapText="bothSides"/>
-            <wp:docPr id="7" name="Imagen 7"/>
+            <wp:docPr id="1" name="Imagen 1"/>
             <wp:cNvGraphicFramePr>
               <a:graphicFrameLocks xmlns:a="http://schemas.openxmlformats.org/drawingml/2006/main" noChangeAspect="1"/>
             </wp:cNvGraphicFramePr>
@@ -194,13 +1027,13 @@
               <a:graphicData uri="http://schemas.openxmlformats.org/drawingml/2006/picture">
                 <pic:pic xmlns:pic="http://schemas.openxmlformats.org/drawingml/2006/picture">
                   <pic:nvPicPr>
-                    <pic:cNvPr id="0" name="Picture 14"/>
+                    <pic:cNvPr id="0" name="Picture 1"/>
                     <pic:cNvPicPr>
                       <a:picLocks noChangeAspect="1" noChangeArrowheads="1"/>
                     </pic:cNvPicPr>
                   </pic:nvPicPr>
                   <pic:blipFill>
-                    <a:blip r:embed="rId6">
+                    <a:blip r:embed="rId7" cstate="print">
                       <a:extLst>
                         <a:ext uri="{28A0092B-C50C-407E-A947-70E740481C1C}">
                           <a14:useLocalDpi xmlns:a14="http://schemas.microsoft.com/office/drawing/2010/main" val="0"/>
@@ -215,7 +1048,7 @@
                   <pic:spPr bwMode="auto">
                     <a:xfrm>
                       <a:off x="0" y="0"/>
-                      <a:ext cx="3832860" cy="5240020"/>
+                      <a:ext cx="2953606" cy="1894086"/>
                     </a:xfrm>
                     <a:prstGeom prst="rect">
                       <a:avLst/>
@@ -237,28 +1070,18 @@
           </wp:anchor>
         </w:drawing>
       </w:r>
-    </w:p>
-    <w:p/>
-    <w:p/>
-    <w:p>
-      <w:pPr>
-        <w:rPr>
-          <w:lang w:val="es-ES"/>
-        </w:rPr>
-      </w:pPr>
-      <w:r>
-        <w:rPr>
-          <w:lang w:val="es-ES"/>
-        </w:rPr>
-        <w:t>Hi ha variació entre postes?</w:t>
-      </w:r>
-      <w:r>
-        <w:rPr>
-          <w:lang w:val="es-ES"/>
-        </w:rPr>
-        <w:t xml:space="preserve"> </w:t>
-      </w:r>
-    </w:p>
+      <w:r>
+        <w:t xml:space="preserve">number of nest within the tower. </w:t>
+      </w:r>
+    </w:p>
+    <w:p/>
+    <w:p/>
+    <w:p/>
+    <w:p/>
+    <w:p/>
+    <w:p/>
+    <w:p/>
+    <w:p/>
     <w:p>
       <w:pPr>
         <w:pStyle w:val="Prrafodelista"/>
@@ -267,14 +1090,112 @@
           <w:numId w:val="2"/>
         </w:numPr>
         <w:rPr>
-          <w:lang w:val="es-ES"/>
-        </w:rPr>
-      </w:pPr>
-      <w:r>
-        <w:rPr>
-          <w:lang w:val="es-ES"/>
-        </w:rPr>
-        <w:t>Pes ou com a resposta – mida com a predictor. Random niu-torre + id estructura.</w:t>
+          <w:lang w:val="en-US"/>
+        </w:rPr>
+      </w:pPr>
+      <w:r>
+        <w:rPr>
+          <w:lang w:val="en-US"/>
+        </w:rPr>
+        <w:t xml:space="preserve">Data de </w:t>
+      </w:r>
+      <w:proofErr w:type="spellStart"/>
+      <w:r>
+        <w:rPr>
+          <w:lang w:val="en-US"/>
+        </w:rPr>
+        <w:t>posta</w:t>
+      </w:r>
+      <w:proofErr w:type="spellEnd"/>
+      <w:r>
+        <w:rPr>
+          <w:lang w:val="en-US"/>
+        </w:rPr>
+        <w:t xml:space="preserve"> (fixed) – does condition depend on date</w:t>
+      </w:r>
+      <w:r>
+        <w:rPr>
+          <w:lang w:val="en-US"/>
+        </w:rPr>
+        <w:t>?</w:t>
+      </w:r>
+    </w:p>
+    <w:p>
+      <w:pPr>
+        <w:pStyle w:val="Prrafodelista"/>
+        <w:numPr>
+          <w:ilvl w:val="1"/>
+          <w:numId w:val="2"/>
+        </w:numPr>
+        <w:rPr>
+          <w:lang w:val="en-US"/>
+        </w:rPr>
+      </w:pPr>
+      <w:r>
+        <w:rPr>
+          <w:lang w:val="en-US"/>
+        </w:rPr>
+        <w:t xml:space="preserve">Slightly, but the nest id explains much more. </w:t>
+      </w:r>
+    </w:p>
+    <w:p>
+      <w:pPr>
+        <w:pStyle w:val="Prrafodelista"/>
+        <w:numPr>
+          <w:ilvl w:val="1"/>
+          <w:numId w:val="2"/>
+        </w:numPr>
+        <w:rPr>
+          <w:lang w:val="en-US"/>
+        </w:rPr>
+      </w:pPr>
+      <w:r>
+        <w:rPr>
+          <w:lang w:val="en-US"/>
+        </w:rPr>
+        <w:t xml:space="preserve">Doubts about whether to nest </w:t>
+      </w:r>
+      <w:proofErr w:type="spellStart"/>
+      <w:r>
+        <w:rPr>
+          <w:lang w:val="en-US"/>
+        </w:rPr>
+        <w:t>idCaixaNiu</w:t>
+      </w:r>
+      <w:proofErr w:type="spellEnd"/>
+      <w:r>
+        <w:rPr>
+          <w:lang w:val="en-US"/>
+        </w:rPr>
+        <w:t xml:space="preserve"> within tower, when </w:t>
+      </w:r>
+      <w:proofErr w:type="spellStart"/>
+      <w:r>
+        <w:rPr>
+          <w:lang w:val="en-US"/>
+        </w:rPr>
+        <w:t>idCaixaNiu</w:t>
+      </w:r>
+      <w:proofErr w:type="spellEnd"/>
+      <w:r>
+        <w:rPr>
+          <w:lang w:val="en-US"/>
+        </w:rPr>
+        <w:t xml:space="preserve"> already comes defined by the tower it </w:t>
+      </w:r>
+      <w:proofErr w:type="gramStart"/>
+      <w:r>
+        <w:rPr>
+          <w:lang w:val="en-US"/>
+        </w:rPr>
+        <w:t>is found in</w:t>
+      </w:r>
+      <w:proofErr w:type="gramEnd"/>
+      <w:r>
+        <w:rPr>
+          <w:lang w:val="en-US"/>
+        </w:rPr>
+        <w:t>.</w:t>
       </w:r>
     </w:p>
     <w:p>
@@ -285,146 +1206,141 @@
           <w:numId w:val="2"/>
         </w:numPr>
         <w:rPr>
-          <w:lang w:val="es-ES"/>
-        </w:rPr>
-      </w:pPr>
-      <w:r>
-        <w:rPr>
-          <w:lang w:val="es-ES"/>
-        </w:rPr>
-        <w:t>21% variació a  nivel de Caixa niu</w:t>
-      </w:r>
-    </w:p>
-    <w:p>
-      <w:pPr>
-        <w:pStyle w:val="Prrafodelista"/>
-        <w:numPr>
-          <w:ilvl w:val="0"/>
-          <w:numId w:val="2"/>
-        </w:numPr>
-        <w:rPr>
-          <w:lang w:val="es-ES"/>
-        </w:rPr>
-      </w:pPr>
-      <w:r>
-        <w:rPr>
-          <w:lang w:val="es-ES"/>
-        </w:rPr>
-        <w:t>Afegir torre com a random.</w:t>
-      </w:r>
-    </w:p>
-    <w:p>
-      <w:pPr>
-        <w:pStyle w:val="Prrafodelista"/>
-        <w:numPr>
-          <w:ilvl w:val="0"/>
-          <w:numId w:val="2"/>
-        </w:numPr>
-        <w:rPr>
-          <w:lang w:val="en-US"/>
-        </w:rPr>
-      </w:pPr>
-      <w:r>
-        <w:rPr>
-          <w:lang w:val="en-US"/>
-        </w:rPr>
-        <w:t>Data de posta (fixed) – does condition depend on date</w:t>
-      </w:r>
-      <w:r>
-        <w:rPr>
-          <w:lang w:val="en-US"/>
-        </w:rPr>
-        <w:t>?</w:t>
-      </w:r>
-    </w:p>
-    <w:p>
-      <w:pPr>
-        <w:pStyle w:val="Prrafodelista"/>
-        <w:numPr>
-          <w:ilvl w:val="0"/>
-          <w:numId w:val="2"/>
-        </w:numPr>
-        <w:rPr>
-          <w:lang w:val="en-US"/>
-        </w:rPr>
-      </w:pPr>
-    </w:p>
-    <w:p>
-      <w:pPr>
-        <w:rPr>
-          <w:lang w:val="en-US"/>
-        </w:rPr>
-      </w:pPr>
-    </w:p>
-    <w:p>
-      <w:pPr>
-        <w:rPr>
-          <w:lang w:val="en-US"/>
-        </w:rPr>
-      </w:pPr>
-    </w:p>
-    <w:p>
-      <w:pPr>
-        <w:rPr>
-          <w:lang w:val="en-US"/>
-        </w:rPr>
-      </w:pPr>
-    </w:p>
-    <w:p>
-      <w:pPr>
-        <w:rPr>
-          <w:lang w:val="en-US"/>
-        </w:rPr>
-      </w:pPr>
-    </w:p>
-    <w:p>
-      <w:pPr>
-        <w:rPr>
-          <w:lang w:val="en-US"/>
-        </w:rPr>
-      </w:pPr>
-    </w:p>
-    <w:p>
-      <w:pPr>
-        <w:rPr>
-          <w:lang w:val="en-US"/>
-        </w:rPr>
-      </w:pPr>
-    </w:p>
-    <w:p>
-      <w:pPr>
-        <w:rPr>
-          <w:lang w:val="en-US"/>
-        </w:rPr>
-      </w:pPr>
-    </w:p>
-    <w:p>
-      <w:pPr>
-        <w:rPr>
-          <w:lang w:val="en-US"/>
-        </w:rPr>
-      </w:pPr>
-    </w:p>
-    <w:p>
-      <w:pPr>
-        <w:rPr>
-          <w:lang w:val="en-US"/>
-        </w:rPr>
-      </w:pPr>
-    </w:p>
-    <w:p>
-      <w:pPr>
-        <w:rPr>
-          <w:lang w:val="en-US"/>
-        </w:rPr>
-      </w:pPr>
-    </w:p>
-    <w:p>
+          <w:lang w:val="en-US"/>
+        </w:rPr>
+      </w:pPr>
+    </w:p>
+    <w:p>
+      <w:pPr>
+        <w:rPr>
+          <w:lang w:val="en-US"/>
+        </w:rPr>
+      </w:pPr>
+    </w:p>
+    <w:p>
+      <w:pPr>
+        <w:rPr>
+          <w:lang w:val="en-US"/>
+        </w:rPr>
+      </w:pPr>
       <w:r>
         <w:rPr>
           <w:noProof/>
           <w:lang w:val="es-ES" w:eastAsia="es-ES"/>
         </w:rPr>
+        <w:drawing>
+          <wp:inline distT="0" distB="0" distL="0" distR="0">
+            <wp:extent cx="4597400" cy="3093780"/>
+            <wp:effectExtent l="0" t="0" r="0" b="0"/>
+            <wp:docPr id="3" name="Imagen 3"/>
+            <wp:cNvGraphicFramePr>
+              <a:graphicFrameLocks xmlns:a="http://schemas.openxmlformats.org/drawingml/2006/main" noChangeAspect="1"/>
+            </wp:cNvGraphicFramePr>
+            <a:graphic xmlns:a="http://schemas.openxmlformats.org/drawingml/2006/main">
+              <a:graphicData uri="http://schemas.openxmlformats.org/drawingml/2006/picture">
+                <pic:pic xmlns:pic="http://schemas.openxmlformats.org/drawingml/2006/picture">
+                  <pic:nvPicPr>
+                    <pic:cNvPr id="0" name="Picture 2"/>
+                    <pic:cNvPicPr>
+                      <a:picLocks noChangeAspect="1" noChangeArrowheads="1"/>
+                    </pic:cNvPicPr>
+                  </pic:nvPicPr>
+                  <pic:blipFill>
+                    <a:blip r:embed="rId8">
+                      <a:extLst>
+                        <a:ext uri="{28A0092B-C50C-407E-A947-70E740481C1C}">
+                          <a14:useLocalDpi xmlns:a14="http://schemas.microsoft.com/office/drawing/2010/main" val="0"/>
+                        </a:ext>
+                      </a:extLst>
+                    </a:blip>
+                    <a:srcRect/>
+                    <a:stretch>
+                      <a:fillRect/>
+                    </a:stretch>
+                  </pic:blipFill>
+                  <pic:spPr bwMode="auto">
+                    <a:xfrm>
+                      <a:off x="0" y="0"/>
+                      <a:ext cx="4614387" cy="3105211"/>
+                    </a:xfrm>
+                    <a:prstGeom prst="rect">
+                      <a:avLst/>
+                    </a:prstGeom>
+                    <a:noFill/>
+                    <a:ln>
+                      <a:noFill/>
+                    </a:ln>
+                  </pic:spPr>
+                </pic:pic>
+              </a:graphicData>
+            </a:graphic>
+          </wp:inline>
+        </w:drawing>
+      </w:r>
+    </w:p>
+    <w:p>
+      <w:pPr>
+        <w:rPr>
+          <w:lang w:val="en-US"/>
+        </w:rPr>
+      </w:pPr>
+    </w:p>
+    <w:p>
+      <w:pPr>
+        <w:rPr>
+          <w:lang w:val="en-US"/>
+        </w:rPr>
+      </w:pPr>
+    </w:p>
+    <w:p>
+      <w:pPr>
+        <w:rPr>
+          <w:lang w:val="en-US"/>
+        </w:rPr>
+      </w:pPr>
+    </w:p>
+    <w:p>
+      <w:pPr>
+        <w:rPr>
+          <w:lang w:val="en-US"/>
+        </w:rPr>
+      </w:pPr>
+    </w:p>
+    <w:p>
+      <w:pPr>
+        <w:rPr>
+          <w:lang w:val="en-US"/>
+        </w:rPr>
+      </w:pPr>
+    </w:p>
+    <w:p>
+      <w:pPr>
+        <w:rPr>
+          <w:lang w:val="en-US"/>
+        </w:rPr>
+      </w:pPr>
+    </w:p>
+    <w:p>
+      <w:pPr>
+        <w:rPr>
+          <w:lang w:val="en-US"/>
+        </w:rPr>
+      </w:pPr>
+    </w:p>
+    <w:p>
+      <w:pPr>
+        <w:rPr>
+          <w:lang w:val="en-US"/>
+        </w:rPr>
+      </w:pPr>
+    </w:p>
+    <w:p>
+      <w:r>
+        <w:rPr>
+          <w:noProof/>
+          <w:lang w:val="es-ES" w:eastAsia="es-ES"/>
+        </w:rPr>
+        <w:lastRenderedPageBreak/>
         <w:drawing>
           <wp:anchor distT="0" distB="0" distL="114300" distR="114300" simplePos="0" relativeHeight="251661312" behindDoc="0" locked="0" layoutInCell="1" allowOverlap="1">
             <wp:simplePos x="0" y="0"/>
@@ -451,7 +1367,7 @@
                     </pic:cNvPicPr>
                   </pic:nvPicPr>
                   <pic:blipFill>
-                    <a:blip r:embed="rId7">
+                    <a:blip r:embed="rId9">
                       <a:extLst>
                         <a:ext uri="{28A0092B-C50C-407E-A947-70E740481C1C}">
                           <a14:useLocalDpi xmlns:a14="http://schemas.microsoft.com/office/drawing/2010/main" val="0"/>
@@ -519,7 +1435,7 @@
                     </pic:cNvPicPr>
                   </pic:nvPicPr>
                   <pic:blipFill>
-                    <a:blip r:embed="rId8">
+                    <a:blip r:embed="rId10">
                       <a:extLst>
                         <a:ext uri="{28A0092B-C50C-407E-A947-70E740481C1C}">
                           <a14:useLocalDpi xmlns:a14="http://schemas.microsoft.com/office/drawing/2010/main" val="0"/>
@@ -550,18 +1466,146 @@
           </wp:anchor>
         </w:drawing>
       </w:r>
-      <w:r>
-        <w:t>Cadolles has heavier eggs than the rest of towers, but ValldelsPous</w:t>
-      </w:r>
-    </w:p>
-    <w:p/>
-    <w:p/>
-    <w:p>
+      <w:proofErr w:type="spellStart"/>
+      <w:r>
+        <w:t>Cadolles</w:t>
+      </w:r>
+      <w:proofErr w:type="spellEnd"/>
+      <w:r>
+        <w:t xml:space="preserve"> has heavier eggs than the rest of towers, but </w:t>
+      </w:r>
+      <w:proofErr w:type="spellStart"/>
+      <w:r>
+        <w:t>ValldelsPous</w:t>
+      </w:r>
+      <w:proofErr w:type="spellEnd"/>
+    </w:p>
+    <w:p/>
+    <w:p/>
+    <w:p>
+      <w:r>
+        <w:rPr>
+          <w:noProof/>
+          <w:lang w:val="es-ES" w:eastAsia="es-ES"/>
+        </w:rPr>
+        <w:lastRenderedPageBreak/>
+        <w:drawing>
+          <wp:anchor distT="0" distB="0" distL="114300" distR="114300" simplePos="0" relativeHeight="251665408" behindDoc="0" locked="0" layoutInCell="1" allowOverlap="1">
+            <wp:simplePos x="0" y="0"/>
+            <wp:positionH relativeFrom="margin">
+              <wp:align>right</wp:align>
+            </wp:positionH>
+            <wp:positionV relativeFrom="paragraph">
+              <wp:posOffset>548005</wp:posOffset>
+            </wp:positionV>
+            <wp:extent cx="5391150" cy="3473450"/>
+            <wp:effectExtent l="0" t="0" r="0" b="0"/>
+            <wp:wrapSquare wrapText="bothSides"/>
+            <wp:docPr id="11" name="Imagen 11"/>
+            <wp:cNvGraphicFramePr>
+              <a:graphicFrameLocks xmlns:a="http://schemas.openxmlformats.org/drawingml/2006/main" noChangeAspect="1"/>
+            </wp:cNvGraphicFramePr>
+            <a:graphic xmlns:a="http://schemas.openxmlformats.org/drawingml/2006/main">
+              <a:graphicData uri="http://schemas.openxmlformats.org/drawingml/2006/picture">
+                <pic:pic xmlns:pic="http://schemas.openxmlformats.org/drawingml/2006/picture">
+                  <pic:nvPicPr>
+                    <pic:cNvPr id="0" name="Picture 5"/>
+                    <pic:cNvPicPr>
+                      <a:picLocks noChangeAspect="1" noChangeArrowheads="1"/>
+                    </pic:cNvPicPr>
+                  </pic:nvPicPr>
+                  <pic:blipFill>
+                    <a:blip r:embed="rId11">
+                      <a:extLst>
+                        <a:ext uri="{28A0092B-C50C-407E-A947-70E740481C1C}">
+                          <a14:useLocalDpi xmlns:a14="http://schemas.microsoft.com/office/drawing/2010/main" val="0"/>
+                        </a:ext>
+                      </a:extLst>
+                    </a:blip>
+                    <a:srcRect/>
+                    <a:stretch>
+                      <a:fillRect/>
+                    </a:stretch>
+                  </pic:blipFill>
+                  <pic:spPr bwMode="auto">
+                    <a:xfrm>
+                      <a:off x="0" y="0"/>
+                      <a:ext cx="5391150" cy="3473450"/>
+                    </a:xfrm>
+                    <a:prstGeom prst="rect">
+                      <a:avLst/>
+                    </a:prstGeom>
+                    <a:noFill/>
+                    <a:ln>
+                      <a:noFill/>
+                    </a:ln>
+                  </pic:spPr>
+                </pic:pic>
+              </a:graphicData>
+            </a:graphic>
+          </wp:anchor>
+        </w:drawing>
+      </w:r>
       <w:r>
         <w:t xml:space="preserve">Egg volume decreases with laying order in the majority of nests; however, it is just a trend of -0.11. This is probably due to some nests having opposite trends. </w:t>
       </w:r>
     </w:p>
-    <w:p/>
+    <w:p>
+      <w:r>
+        <w:rPr>
+          <w:noProof/>
+          <w:lang w:val="es-ES" w:eastAsia="es-ES"/>
+        </w:rPr>
+        <w:drawing>
+          <wp:inline distT="0" distB="0" distL="0" distR="0">
+            <wp:extent cx="5391150" cy="3473450"/>
+            <wp:effectExtent l="0" t="0" r="0" b="0"/>
+            <wp:docPr id="14" name="Imagen 14"/>
+            <wp:cNvGraphicFramePr>
+              <a:graphicFrameLocks xmlns:a="http://schemas.openxmlformats.org/drawingml/2006/main" noChangeAspect="1"/>
+            </wp:cNvGraphicFramePr>
+            <a:graphic xmlns:a="http://schemas.openxmlformats.org/drawingml/2006/main">
+              <a:graphicData uri="http://schemas.openxmlformats.org/drawingml/2006/picture">
+                <pic:pic xmlns:pic="http://schemas.openxmlformats.org/drawingml/2006/picture">
+                  <pic:nvPicPr>
+                    <pic:cNvPr id="0" name="Picture 6"/>
+                    <pic:cNvPicPr>
+                      <a:picLocks noChangeAspect="1" noChangeArrowheads="1"/>
+                    </pic:cNvPicPr>
+                  </pic:nvPicPr>
+                  <pic:blipFill>
+                    <a:blip r:embed="rId12">
+                      <a:extLst>
+                        <a:ext uri="{28A0092B-C50C-407E-A947-70E740481C1C}">
+                          <a14:useLocalDpi xmlns:a14="http://schemas.microsoft.com/office/drawing/2010/main" val="0"/>
+                        </a:ext>
+                      </a:extLst>
+                    </a:blip>
+                    <a:srcRect/>
+                    <a:stretch>
+                      <a:fillRect/>
+                    </a:stretch>
+                  </pic:blipFill>
+                  <pic:spPr bwMode="auto">
+                    <a:xfrm>
+                      <a:off x="0" y="0"/>
+                      <a:ext cx="5391150" cy="3473450"/>
+                    </a:xfrm>
+                    <a:prstGeom prst="rect">
+                      <a:avLst/>
+                    </a:prstGeom>
+                    <a:noFill/>
+                    <a:ln>
+                      <a:noFill/>
+                    </a:ln>
+                  </pic:spPr>
+                </pic:pic>
+              </a:graphicData>
+            </a:graphic>
+          </wp:inline>
+        </w:drawing>
+      </w:r>
+    </w:p>
     <w:p>
       <w:pPr>
         <w:pStyle w:val="Prrafodelista"/>
@@ -569,51 +1613,61 @@
           <w:ilvl w:val="0"/>
           <w:numId w:val="2"/>
         </w:numPr>
-        <w:rPr>
-          <w:lang w:val="en-US"/>
-        </w:rPr>
-      </w:pPr>
-      <w:r>
-        <w:rPr>
-          <w:lang w:val="es-ES"/>
-        </w:rPr>
-        <w:t>Pes varia segons sincronia de posta</w:t>
-      </w:r>
-      <w:r>
-        <w:rPr>
-          <w:lang w:val="es-ES"/>
-        </w:rPr>
-        <w:t>?</w:t>
-      </w:r>
-      <w:r>
-        <w:rPr>
-          <w:lang w:val="es-ES"/>
-        </w:rPr>
-        <w:t xml:space="preserve"> </w:t>
-      </w:r>
-      <w:r>
-        <w:rPr>
-          <w:lang w:val="en-US"/>
-        </w:rPr>
-        <w:t>Does volume vary depending on sinc</w:t>
-      </w:r>
-      <w:r>
-        <w:rPr>
-          <w:lang w:val="en-US"/>
-        </w:rPr>
-        <w:t>h</w:t>
-      </w:r>
-      <w:r>
-        <w:rPr>
-          <w:lang w:val="en-US"/>
-        </w:rPr>
-        <w:t>rony</w:t>
-      </w:r>
-      <w:r>
-        <w:rPr>
-          <w:lang w:val="en-US"/>
-        </w:rPr>
-        <w:t>?</w:t>
+      </w:pPr>
+      <w:r>
+        <w:t xml:space="preserve">Does volume also vary between towers? </w:t>
+      </w:r>
+      <w:proofErr w:type="gramStart"/>
+      <w:r>
+        <w:t>And</w:t>
+      </w:r>
+      <w:proofErr w:type="gramEnd"/>
+      <w:r>
+        <w:t xml:space="preserve"> density?</w:t>
+      </w:r>
+    </w:p>
+    <w:p>
+      <w:pPr>
+        <w:pStyle w:val="Prrafodelista"/>
+        <w:numPr>
+          <w:ilvl w:val="1"/>
+          <w:numId w:val="2"/>
+        </w:numPr>
+      </w:pPr>
+      <w:r>
+        <w:t xml:space="preserve">It seems that although volume of eggs is similarly different between towers compared to the weight, egg density is highest in </w:t>
+      </w:r>
+      <w:proofErr w:type="spellStart"/>
+      <w:r>
+        <w:t>palmero</w:t>
+      </w:r>
+      <w:proofErr w:type="spellEnd"/>
+      <w:r>
+        <w:t xml:space="preserve"> and </w:t>
+      </w:r>
+      <w:proofErr w:type="spellStart"/>
+      <w:r>
+        <w:t>valldelspous</w:t>
+      </w:r>
+      <w:proofErr w:type="spellEnd"/>
+      <w:r>
+        <w:t xml:space="preserve">, suggesting that </w:t>
+      </w:r>
+      <w:proofErr w:type="spellStart"/>
+      <w:r>
+        <w:t>cadolles</w:t>
+      </w:r>
+      <w:proofErr w:type="spellEnd"/>
+      <w:r>
+        <w:t xml:space="preserve"> although big and heavy it keeps a relationship, while </w:t>
+      </w:r>
+      <w:proofErr w:type="spellStart"/>
+      <w:r>
+        <w:t>palmero</w:t>
+      </w:r>
+      <w:proofErr w:type="spellEnd"/>
+      <w:r>
+        <w:t xml:space="preserve"> has heavier eggs for the volume that is measured.</w:t>
       </w:r>
     </w:p>
     <w:p>
@@ -627,18 +1681,6 @@
           <w:lang w:val="en-US"/>
         </w:rPr>
       </w:pPr>
-      <w:r>
-        <w:rPr>
-          <w:lang w:val="en-US"/>
-        </w:rPr>
-        <w:t>Does volume</w:t>
-      </w:r>
-      <w:r>
-        <w:rPr>
-          <w:lang w:val="en-US"/>
-        </w:rPr>
-        <w:t xml:space="preserve"> vary between towers?</w:t>
-      </w:r>
     </w:p>
     <w:p>
       <w:pPr>
@@ -651,14 +1693,320 @@
           <w:lang w:val="en-US"/>
         </w:rPr>
       </w:pPr>
-    </w:p>
-    <w:p>
+      <w:r>
+        <w:rPr>
+          <w:lang w:val="en-US"/>
+        </w:rPr>
+        <w:lastRenderedPageBreak/>
+        <w:t>Does</w:t>
+      </w:r>
+      <w:r>
+        <w:rPr>
+          <w:lang w:val="en-US"/>
+        </w:rPr>
+        <w:t xml:space="preserve"> weight/</w:t>
+      </w:r>
+      <w:r>
+        <w:rPr>
+          <w:lang w:val="en-US"/>
+        </w:rPr>
+        <w:t xml:space="preserve">volume vary depending on </w:t>
+      </w:r>
+      <w:r>
+        <w:rPr>
+          <w:lang w:val="en-US"/>
+        </w:rPr>
+        <w:t>sync</w:t>
+      </w:r>
+      <w:r>
+        <w:rPr>
+          <w:lang w:val="en-US"/>
+        </w:rPr>
+        <w:t>h</w:t>
+      </w:r>
+      <w:r>
+        <w:rPr>
+          <w:lang w:val="en-US"/>
+        </w:rPr>
+        <w:t>rony</w:t>
+      </w:r>
+      <w:r>
+        <w:rPr>
+          <w:lang w:val="en-US"/>
+        </w:rPr>
+        <w:t>?</w:t>
+      </w:r>
+      <w:r>
+        <w:rPr>
+          <w:lang w:val="en-US"/>
+        </w:rPr>
+        <w:t xml:space="preserve"> Of the tower members?</w:t>
+      </w:r>
+    </w:p>
+    <w:p>
+      <w:pPr>
+        <w:pStyle w:val="Prrafodelista"/>
+        <w:numPr>
+          <w:ilvl w:val="1"/>
+          <w:numId w:val="2"/>
+        </w:numPr>
+        <w:rPr>
+          <w:lang w:val="en-US"/>
+        </w:rPr>
+      </w:pPr>
+      <w:r>
+        <w:rPr>
+          <w:lang w:val="en-US"/>
+        </w:rPr>
+        <w:t xml:space="preserve">To do this we should use laying date and distance from mean laying date per tower? </w:t>
+      </w:r>
+    </w:p>
+    <w:p>
+      <w:pPr>
+        <w:rPr>
+          <w:lang w:val="en-US"/>
+        </w:rPr>
+      </w:pPr>
+      <w:r>
+        <w:rPr>
+          <w:lang w:val="en-US"/>
+        </w:rPr>
+        <w:t>WEIGHT ~ SYNCHRONY</w:t>
+      </w:r>
+    </w:p>
+    <w:p>
+      <w:pPr>
+        <w:rPr>
+          <w:lang w:val="en-US"/>
+        </w:rPr>
+      </w:pPr>
       <w:r>
         <w:rPr>
           <w:noProof/>
           <w:lang w:val="es-ES" w:eastAsia="es-ES"/>
         </w:rPr>
-        <w:lastRenderedPageBreak/>
+        <w:drawing>
+          <wp:anchor distT="0" distB="0" distL="114300" distR="114300" simplePos="0" relativeHeight="251666432" behindDoc="0" locked="0" layoutInCell="1" allowOverlap="1">
+            <wp:simplePos x="0" y="0"/>
+            <wp:positionH relativeFrom="column">
+              <wp:posOffset>-3810</wp:posOffset>
+            </wp:positionH>
+            <wp:positionV relativeFrom="paragraph">
+              <wp:posOffset>1270</wp:posOffset>
+            </wp:positionV>
+            <wp:extent cx="5400040" cy="3628598"/>
+            <wp:effectExtent l="0" t="0" r="0" b="0"/>
+            <wp:wrapSquare wrapText="bothSides"/>
+            <wp:docPr id="15" name="Imagen 15"/>
+            <wp:cNvGraphicFramePr>
+              <a:graphicFrameLocks xmlns:a="http://schemas.openxmlformats.org/drawingml/2006/main" noChangeAspect="1"/>
+            </wp:cNvGraphicFramePr>
+            <a:graphic xmlns:a="http://schemas.openxmlformats.org/drawingml/2006/main">
+              <a:graphicData uri="http://schemas.openxmlformats.org/drawingml/2006/picture">
+                <pic:pic xmlns:pic="http://schemas.openxmlformats.org/drawingml/2006/picture">
+                  <pic:nvPicPr>
+                    <pic:cNvPr id="0" name="Picture 1"/>
+                    <pic:cNvPicPr>
+                      <a:picLocks noChangeAspect="1" noChangeArrowheads="1"/>
+                    </pic:cNvPicPr>
+                  </pic:nvPicPr>
+                  <pic:blipFill>
+                    <a:blip r:embed="rId13">
+                      <a:extLst>
+                        <a:ext uri="{28A0092B-C50C-407E-A947-70E740481C1C}">
+                          <a14:useLocalDpi xmlns:a14="http://schemas.microsoft.com/office/drawing/2010/main" val="0"/>
+                        </a:ext>
+                      </a:extLst>
+                    </a:blip>
+                    <a:srcRect/>
+                    <a:stretch>
+                      <a:fillRect/>
+                    </a:stretch>
+                  </pic:blipFill>
+                  <pic:spPr bwMode="auto">
+                    <a:xfrm>
+                      <a:off x="0" y="0"/>
+                      <a:ext cx="5400040" cy="3628598"/>
+                    </a:xfrm>
+                    <a:prstGeom prst="rect">
+                      <a:avLst/>
+                    </a:prstGeom>
+                    <a:noFill/>
+                    <a:ln>
+                      <a:noFill/>
+                    </a:ln>
+                  </pic:spPr>
+                </pic:pic>
+              </a:graphicData>
+            </a:graphic>
+          </wp:anchor>
+        </w:drawing>
+      </w:r>
+    </w:p>
+    <w:p>
+      <w:pPr>
+        <w:rPr>
+          <w:lang w:val="en-US"/>
+        </w:rPr>
+      </w:pPr>
+      <w:r>
+        <w:rPr>
+          <w:lang w:val="en-US"/>
+        </w:rPr>
+        <w:t>VOLUME ~ SYNCHRONY</w:t>
+      </w:r>
+    </w:p>
+    <w:p>
+      <w:pPr>
+        <w:rPr>
+          <w:lang w:val="en-US"/>
+        </w:rPr>
+      </w:pPr>
+      <w:r>
+        <w:rPr>
+          <w:noProof/>
+          <w:lang w:val="es-ES" w:eastAsia="es-ES"/>
+        </w:rPr>
+        <w:drawing>
+          <wp:inline distT="0" distB="0" distL="0" distR="0">
+            <wp:extent cx="5400675" cy="3638550"/>
+            <wp:effectExtent l="0" t="0" r="9525" b="0"/>
+            <wp:docPr id="16" name="Imagen 16"/>
+            <wp:cNvGraphicFramePr>
+              <a:graphicFrameLocks xmlns:a="http://schemas.openxmlformats.org/drawingml/2006/main" noChangeAspect="1"/>
+            </wp:cNvGraphicFramePr>
+            <a:graphic xmlns:a="http://schemas.openxmlformats.org/drawingml/2006/main">
+              <a:graphicData uri="http://schemas.openxmlformats.org/drawingml/2006/picture">
+                <pic:pic xmlns:pic="http://schemas.openxmlformats.org/drawingml/2006/picture">
+                  <pic:nvPicPr>
+                    <pic:cNvPr id="0" name="Picture 2"/>
+                    <pic:cNvPicPr>
+                      <a:picLocks noChangeAspect="1" noChangeArrowheads="1"/>
+                    </pic:cNvPicPr>
+                  </pic:nvPicPr>
+                  <pic:blipFill>
+                    <a:blip r:embed="rId14">
+                      <a:extLst>
+                        <a:ext uri="{28A0092B-C50C-407E-A947-70E740481C1C}">
+                          <a14:useLocalDpi xmlns:a14="http://schemas.microsoft.com/office/drawing/2010/main" val="0"/>
+                        </a:ext>
+                      </a:extLst>
+                    </a:blip>
+                    <a:srcRect/>
+                    <a:stretch>
+                      <a:fillRect/>
+                    </a:stretch>
+                  </pic:blipFill>
+                  <pic:spPr bwMode="auto">
+                    <a:xfrm>
+                      <a:off x="0" y="0"/>
+                      <a:ext cx="5400675" cy="3638550"/>
+                    </a:xfrm>
+                    <a:prstGeom prst="rect">
+                      <a:avLst/>
+                    </a:prstGeom>
+                    <a:noFill/>
+                    <a:ln>
+                      <a:noFill/>
+                    </a:ln>
+                  </pic:spPr>
+                </pic:pic>
+              </a:graphicData>
+            </a:graphic>
+          </wp:inline>
+        </w:drawing>
+      </w:r>
+    </w:p>
+    <w:p>
+      <w:pPr>
+        <w:rPr>
+          <w:lang w:val="en-US"/>
+        </w:rPr>
+      </w:pPr>
+    </w:p>
+    <w:p>
+      <w:pPr>
+        <w:rPr>
+          <w:lang w:val="en-US"/>
+        </w:rPr>
+      </w:pPr>
+    </w:p>
+    <w:p>
+      <w:pPr>
+        <w:rPr>
+          <w:lang w:val="en-US"/>
+        </w:rPr>
+      </w:pPr>
+    </w:p>
+    <w:p>
+      <w:pPr>
+        <w:rPr>
+          <w:lang w:val="en-US"/>
+        </w:rPr>
+      </w:pPr>
+    </w:p>
+    <w:p>
+      <w:pPr>
+        <w:rPr>
+          <w:lang w:val="en-US"/>
+        </w:rPr>
+      </w:pPr>
+    </w:p>
+    <w:p>
+      <w:pPr>
+        <w:rPr>
+          <w:lang w:val="en-US"/>
+        </w:rPr>
+      </w:pPr>
+    </w:p>
+    <w:p>
+      <w:pPr>
+        <w:rPr>
+          <w:lang w:val="en-US"/>
+        </w:rPr>
+      </w:pPr>
+    </w:p>
+    <w:p>
+      <w:pPr>
+        <w:rPr>
+          <w:lang w:val="en-US"/>
+        </w:rPr>
+      </w:pPr>
+    </w:p>
+    <w:p>
+      <w:pPr>
+        <w:rPr>
+          <w:lang w:val="en-US"/>
+        </w:rPr>
+      </w:pPr>
+    </w:p>
+    <w:p>
+      <w:pPr>
+        <w:rPr>
+          <w:lang w:val="en-US"/>
+        </w:rPr>
+      </w:pPr>
+    </w:p>
+    <w:p>
+      <w:pPr>
+        <w:rPr>
+          <w:lang w:val="en-US"/>
+        </w:rPr>
+      </w:pPr>
+    </w:p>
+    <w:p>
+      <w:pPr>
+        <w:rPr>
+          <w:lang w:val="en-US"/>
+        </w:rPr>
+      </w:pPr>
+    </w:p>
+    <w:p>
+      <w:r>
+        <w:rPr>
+          <w:noProof/>
+          <w:lang w:val="es-ES" w:eastAsia="es-ES"/>
+        </w:rPr>
         <w:drawing>
           <wp:inline distT="0" distB="0" distL="0" distR="0">
             <wp:extent cx="6598066" cy="4152900"/>
@@ -677,7 +2025,7 @@
                     </pic:cNvPicPr>
                   </pic:nvPicPr>
                   <pic:blipFill>
-                    <a:blip r:embed="rId9">
+                    <a:blip r:embed="rId15">
                       <a:extLst>
                         <a:ext uri="{28A0092B-C50C-407E-A947-70E740481C1C}">
                           <a14:useLocalDpi xmlns:a14="http://schemas.microsoft.com/office/drawing/2010/main" val="0"/>
@@ -717,8 +2065,13 @@
           <w:numId w:val="2"/>
         </w:numPr>
       </w:pPr>
-      <w:r>
-        <w:t>how to codify nested random effects correctly?</w:t>
+      <w:proofErr w:type="gramStart"/>
+      <w:r>
+        <w:t>how</w:t>
+      </w:r>
+      <w:proofErr w:type="gramEnd"/>
+      <w:r>
+        <w:t xml:space="preserve"> to codify nested random effects correctly?</w:t>
       </w:r>
     </w:p>
     <w:p>
@@ -729,7 +2082,7 @@
           <w:numId w:val="2"/>
         </w:numPr>
       </w:pPr>
-      <w:hyperlink r:id="rId10" w:history="1">
+      <w:hyperlink r:id="rId16" w:history="1">
         <w:r>
           <w:rPr>
             <w:rStyle w:val="Hipervnculo"/>
@@ -791,6 +2144,7 @@
           <w:noProof/>
           <w:lang w:val="es-ES" w:eastAsia="es-ES"/>
         </w:rPr>
+        <w:lastRenderedPageBreak/>
         <w:drawing>
           <wp:anchor distT="0" distB="0" distL="114300" distR="114300" simplePos="0" relativeHeight="251663360" behindDoc="0" locked="0" layoutInCell="1" allowOverlap="1">
             <wp:simplePos x="0" y="0"/>
@@ -817,7 +2171,7 @@
                     </pic:cNvPicPr>
                   </pic:nvPicPr>
                   <pic:blipFill>
-                    <a:blip r:embed="rId11" cstate="print">
+                    <a:blip r:embed="rId17" cstate="print">
                       <a:extLst>
                         <a:ext uri="{28A0092B-C50C-407E-A947-70E740481C1C}">
                           <a14:useLocalDpi xmlns:a14="http://schemas.microsoft.com/office/drawing/2010/main" val="0"/>
@@ -861,6 +2215,13 @@
           <w:lang w:val="en-US"/>
         </w:rPr>
       </w:pPr>
+    </w:p>
+    <w:p>
+      <w:r>
+        <w:t>Clutch size has no effect on egg weight</w:t>
+      </w:r>
+    </w:p>
+    <w:p>
       <w:r>
         <w:rPr>
           <w:noProof/>
@@ -869,11 +2230,11 @@
         <w:drawing>
           <wp:anchor distT="0" distB="0" distL="114300" distR="114300" simplePos="0" relativeHeight="251662336" behindDoc="0" locked="0" layoutInCell="1" allowOverlap="1">
             <wp:simplePos x="0" y="0"/>
-            <wp:positionH relativeFrom="page">
-              <wp:posOffset>3593465</wp:posOffset>
+            <wp:positionH relativeFrom="margin">
+              <wp:align>left</wp:align>
             </wp:positionH>
             <wp:positionV relativeFrom="paragraph">
-              <wp:posOffset>265430</wp:posOffset>
+              <wp:posOffset>27305</wp:posOffset>
             </wp:positionV>
             <wp:extent cx="3967012" cy="2758440"/>
             <wp:effectExtent l="0" t="0" r="0" b="3810"/>
@@ -892,7 +2253,7 @@
                     </pic:cNvPicPr>
                   </pic:nvPicPr>
                   <pic:blipFill>
-                    <a:blip r:embed="rId12" cstate="print">
+                    <a:blip r:embed="rId18" cstate="print">
                       <a:extLst>
                         <a:ext uri="{28A0092B-C50C-407E-A947-70E740481C1C}">
                           <a14:useLocalDpi xmlns:a14="http://schemas.microsoft.com/office/drawing/2010/main" val="0"/>
@@ -930,11 +2291,6 @@
         </w:drawing>
       </w:r>
     </w:p>
-    <w:p>
-      <w:r>
-        <w:t>Clutch size has no effect on egg weight</w:t>
-      </w:r>
-    </w:p>
     <w:p/>
     <w:p/>
     <w:p/>
@@ -957,6 +2313,7 @@
           <w:noProof/>
           <w:lang w:val="es-ES" w:eastAsia="es-ES"/>
         </w:rPr>
+        <w:lastRenderedPageBreak/>
         <w:drawing>
           <wp:inline distT="0" distB="0" distL="0" distR="0">
             <wp:extent cx="5349240" cy="4274820"/>
@@ -975,7 +2332,7 @@
                     </pic:cNvPicPr>
                   </pic:nvPicPr>
                   <pic:blipFill>
-                    <a:blip r:embed="rId13">
+                    <a:blip r:embed="rId19">
                       <a:extLst>
                         <a:ext uri="{28A0092B-C50C-407E-A947-70E740481C1C}">
                           <a14:useLocalDpi xmlns:a14="http://schemas.microsoft.com/office/drawing/2010/main" val="0"/>
@@ -1034,7 +2391,7 @@
                     </pic:cNvPicPr>
                   </pic:nvPicPr>
                   <pic:blipFill>
-                    <a:blip r:embed="rId14">
+                    <a:blip r:embed="rId20">
                       <a:extLst>
                         <a:ext uri="{28A0092B-C50C-407E-A947-70E740481C1C}">
                           <a14:useLocalDpi xmlns:a14="http://schemas.microsoft.com/office/drawing/2010/main" val="0"/>
@@ -1068,15 +2425,7 @@
     </w:p>
     <w:p/>
     <w:p/>
-    <w:p>
-      <w:r>
-        <w:t>DRAMA</w:t>
-      </w:r>
-    </w:p>
-    <w:p>
-      <w:bookmarkStart w:id="0" w:name="_GoBack"/>
-      <w:bookmarkEnd w:id="0"/>
-    </w:p>
+    <w:p/>
     <w:sectPr>
       <w:pgSz w:w="11906" w:h="16838"/>
       <w:pgMar w:top="1417" w:right="1701" w:bottom="1417" w:left="1701" w:header="708" w:footer="708" w:gutter="0"/>
@@ -1090,10 +2439,10 @@
 <file path=word/numbering.xml><?xml version="1.0" encoding="utf-8"?>
 <w:numbering xmlns:wpc="http://schemas.microsoft.com/office/word/2010/wordprocessingCanvas" xmlns:cx="http://schemas.microsoft.com/office/drawing/2014/chartex" xmlns:cx1="http://schemas.microsoft.com/office/drawing/2015/9/8/chartex" xmlns:mc="http://schemas.openxmlformats.org/markup-compatibility/2006" xmlns:o="urn:schemas-microsoft-com:office:office" xmlns:r="http://schemas.openxmlformats.org/officeDocument/2006/relationships" xmlns:m="http://schemas.openxmlformats.org/officeDocument/2006/math" xmlns:v="urn:schemas-microsoft-com:vml" xmlns:wp14="http://schemas.microsoft.com/office/word/2010/wordprocessingDrawing" xmlns:wp="http://schemas.openxmlformats.org/drawingml/2006/wordprocessingDrawing" xmlns:w10="urn:schemas-microsoft-com:office:word" xmlns:w="http://schemas.openxmlformats.org/wordprocessingml/2006/main" xmlns:w14="http://schemas.microsoft.com/office/word/2010/wordml" xmlns:w15="http://schemas.microsoft.com/office/word/2012/wordml" xmlns:w16se="http://schemas.microsoft.com/office/word/2015/wordml/symex" xmlns:wpg="http://schemas.microsoft.com/office/word/2010/wordprocessingGroup" xmlns:wpi="http://schemas.microsoft.com/office/word/2010/wordprocessingInk" xmlns:wne="http://schemas.microsoft.com/office/word/2006/wordml" xmlns:wps="http://schemas.microsoft.com/office/word/2010/wordprocessingShape" mc:Ignorable="w14 w15 w16se wp14">
   <w:abstractNum w:abstractNumId="0" w15:restartNumberingAfterBreak="0">
-    <w:nsid w:val="785D6764"/>
+    <w:nsid w:val="3DA22698"/>
     <w:multiLevelType w:val="hybridMultilevel"/>
-    <w:tmpl w:val="8FE4BEFC"/>
-    <w:lvl w:ilvl="0" w:tplc="D42C4402">
+    <w:tmpl w:val="C75CB6E8"/>
+    <w:lvl w:ilvl="0" w:tplc="4A503E20">
       <w:numFmt w:val="bullet"/>
       <w:lvlText w:val=""/>
       <w:lvlJc w:val="left"/>
@@ -1104,7 +2453,7 @@
         <w:rFonts w:ascii="Symbol" w:eastAsiaTheme="minorHAnsi" w:hAnsi="Symbol" w:cstheme="minorBidi" w:hint="default"/>
       </w:rPr>
     </w:lvl>
-    <w:lvl w:ilvl="1" w:tplc="0C0A0003" w:tentative="1">
+    <w:lvl w:ilvl="1" w:tplc="0C0A0003">
       <w:start w:val="1"/>
       <w:numFmt w:val="bullet"/>
       <w:lvlText w:val="o"/>
@@ -1202,6 +2551,118 @@
     </w:lvl>
   </w:abstractNum>
   <w:abstractNum w:abstractNumId="1" w15:restartNumberingAfterBreak="0">
+    <w:nsid w:val="785D6764"/>
+    <w:multiLevelType w:val="hybridMultilevel"/>
+    <w:tmpl w:val="8FE4BEFC"/>
+    <w:lvl w:ilvl="0" w:tplc="D42C4402">
+      <w:numFmt w:val="bullet"/>
+      <w:lvlText w:val=""/>
+      <w:lvlJc w:val="left"/>
+      <w:pPr>
+        <w:ind w:left="720" w:hanging="360"/>
+      </w:pPr>
+      <w:rPr>
+        <w:rFonts w:ascii="Symbol" w:eastAsiaTheme="minorHAnsi" w:hAnsi="Symbol" w:cstheme="minorBidi" w:hint="default"/>
+      </w:rPr>
+    </w:lvl>
+    <w:lvl w:ilvl="1" w:tplc="0C0A0003">
+      <w:start w:val="1"/>
+      <w:numFmt w:val="bullet"/>
+      <w:lvlText w:val="o"/>
+      <w:lvlJc w:val="left"/>
+      <w:pPr>
+        <w:ind w:left="1440" w:hanging="360"/>
+      </w:pPr>
+      <w:rPr>
+        <w:rFonts w:ascii="Courier New" w:hAnsi="Courier New" w:cs="Courier New" w:hint="default"/>
+      </w:rPr>
+    </w:lvl>
+    <w:lvl w:ilvl="2" w:tplc="0C0A0005" w:tentative="1">
+      <w:start w:val="1"/>
+      <w:numFmt w:val="bullet"/>
+      <w:lvlText w:val=""/>
+      <w:lvlJc w:val="left"/>
+      <w:pPr>
+        <w:ind w:left="2160" w:hanging="360"/>
+      </w:pPr>
+      <w:rPr>
+        <w:rFonts w:ascii="Wingdings" w:hAnsi="Wingdings" w:hint="default"/>
+      </w:rPr>
+    </w:lvl>
+    <w:lvl w:ilvl="3" w:tplc="0C0A0001" w:tentative="1">
+      <w:start w:val="1"/>
+      <w:numFmt w:val="bullet"/>
+      <w:lvlText w:val=""/>
+      <w:lvlJc w:val="left"/>
+      <w:pPr>
+        <w:ind w:left="2880" w:hanging="360"/>
+      </w:pPr>
+      <w:rPr>
+        <w:rFonts w:ascii="Symbol" w:hAnsi="Symbol" w:hint="default"/>
+      </w:rPr>
+    </w:lvl>
+    <w:lvl w:ilvl="4" w:tplc="0C0A0003" w:tentative="1">
+      <w:start w:val="1"/>
+      <w:numFmt w:val="bullet"/>
+      <w:lvlText w:val="o"/>
+      <w:lvlJc w:val="left"/>
+      <w:pPr>
+        <w:ind w:left="3600" w:hanging="360"/>
+      </w:pPr>
+      <w:rPr>
+        <w:rFonts w:ascii="Courier New" w:hAnsi="Courier New" w:cs="Courier New" w:hint="default"/>
+      </w:rPr>
+    </w:lvl>
+    <w:lvl w:ilvl="5" w:tplc="0C0A0005" w:tentative="1">
+      <w:start w:val="1"/>
+      <w:numFmt w:val="bullet"/>
+      <w:lvlText w:val=""/>
+      <w:lvlJc w:val="left"/>
+      <w:pPr>
+        <w:ind w:left="4320" w:hanging="360"/>
+      </w:pPr>
+      <w:rPr>
+        <w:rFonts w:ascii="Wingdings" w:hAnsi="Wingdings" w:hint="default"/>
+      </w:rPr>
+    </w:lvl>
+    <w:lvl w:ilvl="6" w:tplc="0C0A0001" w:tentative="1">
+      <w:start w:val="1"/>
+      <w:numFmt w:val="bullet"/>
+      <w:lvlText w:val=""/>
+      <w:lvlJc w:val="left"/>
+      <w:pPr>
+        <w:ind w:left="5040" w:hanging="360"/>
+      </w:pPr>
+      <w:rPr>
+        <w:rFonts w:ascii="Symbol" w:hAnsi="Symbol" w:hint="default"/>
+      </w:rPr>
+    </w:lvl>
+    <w:lvl w:ilvl="7" w:tplc="0C0A0003" w:tentative="1">
+      <w:start w:val="1"/>
+      <w:numFmt w:val="bullet"/>
+      <w:lvlText w:val="o"/>
+      <w:lvlJc w:val="left"/>
+      <w:pPr>
+        <w:ind w:left="5760" w:hanging="360"/>
+      </w:pPr>
+      <w:rPr>
+        <w:rFonts w:ascii="Courier New" w:hAnsi="Courier New" w:cs="Courier New" w:hint="default"/>
+      </w:rPr>
+    </w:lvl>
+    <w:lvl w:ilvl="8" w:tplc="0C0A0005" w:tentative="1">
+      <w:start w:val="1"/>
+      <w:numFmt w:val="bullet"/>
+      <w:lvlText w:val=""/>
+      <w:lvlJc w:val="left"/>
+      <w:pPr>
+        <w:ind w:left="6480" w:hanging="360"/>
+      </w:pPr>
+      <w:rPr>
+        <w:rFonts w:ascii="Wingdings" w:hAnsi="Wingdings" w:hint="default"/>
+      </w:rPr>
+    </w:lvl>
+  </w:abstractNum>
+  <w:abstractNum w:abstractNumId="2" w15:restartNumberingAfterBreak="0">
     <w:nsid w:val="7BA96830"/>
     <w:multiLevelType w:val="hybridMultilevel"/>
     <w:tmpl w:val="8C24D864"/>
@@ -1314,9 +2775,12 @@
     </w:lvl>
   </w:abstractNum>
   <w:num w:numId="1">
+    <w:abstractNumId w:val="2"/>
+  </w:num>
+  <w:num w:numId="2">
     <w:abstractNumId w:val="1"/>
   </w:num>
-  <w:num w:numId="2">
+  <w:num w:numId="3">
     <w:abstractNumId w:val="0"/>
   </w:num>
 </w:numbering>
@@ -1768,6 +3232,61 @@
       <w:u w:val="single"/>
     </w:rPr>
   </w:style>
+  <w:style w:type="paragraph" w:styleId="HTMLconformatoprevio">
+    <w:name w:val="HTML Preformatted"/>
+    <w:basedOn w:val="Normal"/>
+    <w:link w:val="HTMLconformatoprevioCar"/>
+    <w:uiPriority w:val="99"/>
+    <w:semiHidden/>
+    <w:unhideWhenUsed/>
+    <w:rsid w:val="00B5526A"/>
+    <w:pPr>
+      <w:tabs>
+        <w:tab w:val="left" w:pos="916"/>
+        <w:tab w:val="left" w:pos="1832"/>
+        <w:tab w:val="left" w:pos="2748"/>
+        <w:tab w:val="left" w:pos="3664"/>
+        <w:tab w:val="left" w:pos="4580"/>
+        <w:tab w:val="left" w:pos="5496"/>
+        <w:tab w:val="left" w:pos="6412"/>
+        <w:tab w:val="left" w:pos="7328"/>
+        <w:tab w:val="left" w:pos="8244"/>
+        <w:tab w:val="left" w:pos="9160"/>
+        <w:tab w:val="left" w:pos="10076"/>
+        <w:tab w:val="left" w:pos="10992"/>
+        <w:tab w:val="left" w:pos="11908"/>
+        <w:tab w:val="left" w:pos="12824"/>
+        <w:tab w:val="left" w:pos="13740"/>
+        <w:tab w:val="left" w:pos="14656"/>
+      </w:tabs>
+      <w:spacing w:after="0" w:line="240" w:lineRule="auto"/>
+    </w:pPr>
+    <w:rPr>
+      <w:rFonts w:ascii="Courier New" w:eastAsia="Times New Roman" w:hAnsi="Courier New" w:cs="Courier New"/>
+      <w:sz w:val="20"/>
+      <w:szCs w:val="20"/>
+      <w:lang w:val="es-ES" w:eastAsia="es-ES"/>
+    </w:rPr>
+  </w:style>
+  <w:style w:type="character" w:customStyle="1" w:styleId="HTMLconformatoprevioCar">
+    <w:name w:val="HTML con formato previo Car"/>
+    <w:basedOn w:val="Fuentedeprrafopredeter"/>
+    <w:link w:val="HTMLconformatoprevio"/>
+    <w:uiPriority w:val="99"/>
+    <w:semiHidden/>
+    <w:rsid w:val="00B5526A"/>
+    <w:rPr>
+      <w:rFonts w:ascii="Courier New" w:eastAsia="Times New Roman" w:hAnsi="Courier New" w:cs="Courier New"/>
+      <w:sz w:val="20"/>
+      <w:szCs w:val="20"/>
+      <w:lang w:eastAsia="es-ES"/>
+    </w:rPr>
+  </w:style>
+  <w:style w:type="character" w:customStyle="1" w:styleId="gnvwddmdn3b">
+    <w:name w:val="gnvwddmdn3b"/>
+    <w:basedOn w:val="Fuentedeprrafopredeter"/>
+    <w:rsid w:val="00B5526A"/>
+  </w:style>
 </w:styles>
 </file>
 

</xml_diff>